<commit_message>
minor changes to ensure build worked
</commit_message>
<xml_diff>
--- a/Notes for Paul Aug 2021.docx
+++ b/Notes for Paul Aug 2021.docx
@@ -317,6 +317,15 @@
           <w:sz w:val="20"/>
         </w:rPr>
       </w:pPr>
+    </w:p>
+    <w:p>
+      <w:pPr>
+        <w:rPr>
+          <w:rFonts w:eastAsia="Arial" w:hAnsi="Arial"/>
+          <w:color w:val="000000"/>
+          <w:sz w:val="20"/>
+        </w:rPr>
+      </w:pPr>
       <w:r>
         <w:rPr>
           <w:rFonts w:eastAsia="Arial" w:hAnsi="Arial"/>
@@ -600,6 +609,7 @@
       </w:r>
       <w:proofErr w:type="spellStart"/>
       <w:r>
+        <w:lastRenderedPageBreak/>
         <w:t>pubmed</w:t>
       </w:r>
       <w:proofErr w:type="spellEnd"/>
@@ -662,101 +672,213 @@
       <w:proofErr w:type="gramEnd"/>
     </w:p>
     <w:p>
-      <w:r>
+      <w:pPr>
+        <w:rPr>
+          <w:rFonts w:eastAsiaTheme="minorHAnsi" w:hAnsiTheme="minorHAnsi"/>
+        </w:rPr>
+      </w:pPr>
+      <w:r>
+        <w:rPr>
+          <w:rFonts w:eastAsiaTheme="minorHAnsi" w:hAnsiTheme="minorHAnsi"/>
+        </w:rPr>
         <w:t>to cite a chapter (where chapter name specified in {#} on first line</w:t>
       </w:r>
     </w:p>
     <w:p>
-      <w:r>
+      <w:pPr>
+        <w:rPr>
+          <w:rFonts w:eastAsiaTheme="minorHAnsi" w:hAnsiTheme="minorHAnsi"/>
+        </w:rPr>
+      </w:pPr>
+      <w:r>
+        <w:rPr>
+          <w:rFonts w:eastAsiaTheme="minorHAnsi" w:hAnsiTheme="minorHAnsi"/>
+        </w:rPr>
         <w:t>Chapter \@ref(chaptername)</w:t>
       </w:r>
     </w:p>
-    <w:p/>
-    <w:p>
-      <w:r>
+    <w:p>
+      <w:pPr>
+        <w:rPr>
+          <w:rFonts w:eastAsiaTheme="minorHAnsi" w:hAnsiTheme="minorHAnsi"/>
+        </w:rPr>
+      </w:pPr>
+    </w:p>
+    <w:p>
+      <w:r>
+        <w:rPr>
+          <w:rFonts w:eastAsiaTheme="minorHAnsi" w:hAnsiTheme="minorHAnsi"/>
+        </w:rPr>
         <w:t xml:space="preserve">To cite a figure of table - this only works if </w:t>
       </w:r>
       <w:proofErr w:type="spellStart"/>
       <w:proofErr w:type="gramStart"/>
       <w:r>
+        <w:rPr>
+          <w:rFonts w:eastAsiaTheme="minorHAnsi" w:hAnsiTheme="minorHAnsi"/>
+        </w:rPr>
         <w:t>fig.caption</w:t>
       </w:r>
       <w:proofErr w:type="spellEnd"/>
       <w:proofErr w:type="gramEnd"/>
       <w:r>
+        <w:rPr>
+          <w:rFonts w:eastAsiaTheme="minorHAnsi" w:hAnsiTheme="minorHAnsi"/>
+        </w:rPr>
         <w:t xml:space="preserve"> or </w:t>
       </w:r>
       <w:proofErr w:type="spellStart"/>
       <w:r>
+        <w:rPr>
+          <w:rFonts w:eastAsiaTheme="minorHAnsi" w:hAnsiTheme="minorHAnsi"/>
+        </w:rPr>
         <w:t>tab.caption</w:t>
       </w:r>
       <w:proofErr w:type="spellEnd"/>
       <w:r>
+        <w:rPr>
+          <w:rFonts w:eastAsiaTheme="minorHAnsi" w:hAnsiTheme="minorHAnsi"/>
+        </w:rPr>
         <w:t xml:space="preserve"> is set in the 1st line of the block of code</w:t>
       </w:r>
       <w:r>
+        <w:rPr>
+          <w:rFonts w:eastAsiaTheme="minorHAnsi" w:hAnsiTheme="minorHAnsi"/>
+        </w:rPr>
         <w:t xml:space="preserve">, and then </w:t>
       </w:r>
       <w:proofErr w:type="spellStart"/>
       <w:r>
+        <w:rPr>
+          <w:rFonts w:eastAsiaTheme="minorHAnsi" w:hAnsiTheme="minorHAnsi"/>
+        </w:rPr>
         <w:t>figname</w:t>
       </w:r>
       <w:proofErr w:type="spellEnd"/>
       <w:r>
+        <w:rPr>
+          <w:rFonts w:eastAsiaTheme="minorHAnsi" w:hAnsiTheme="minorHAnsi"/>
+        </w:rPr>
         <w:t xml:space="preserve"> or </w:t>
       </w:r>
       <w:proofErr w:type="spellStart"/>
       <w:r>
+        <w:rPr>
+          <w:rFonts w:eastAsiaTheme="minorHAnsi" w:hAnsiTheme="minorHAnsi"/>
+        </w:rPr>
         <w:t>tabname</w:t>
       </w:r>
       <w:proofErr w:type="spellEnd"/>
       <w:r>
+        <w:rPr>
+          <w:rFonts w:eastAsiaTheme="minorHAnsi" w:hAnsiTheme="minorHAnsi"/>
+        </w:rPr>
         <w:t xml:space="preserve"> is the name of the code chunk</w:t>
       </w:r>
     </w:p>
     <w:p>
-      <w:r>
+      <w:pPr>
+        <w:rPr>
+          <w:rFonts w:eastAsiaTheme="minorHAnsi" w:hAnsiTheme="minorHAnsi"/>
+        </w:rPr>
+      </w:pPr>
+      <w:r>
+        <w:rPr>
+          <w:rFonts w:eastAsiaTheme="minorHAnsi" w:hAnsiTheme="minorHAnsi"/>
+        </w:rPr>
         <w:t>Figure \@ref(</w:t>
       </w:r>
       <w:proofErr w:type="gramStart"/>
       <w:r>
+        <w:rPr>
+          <w:rFonts w:eastAsiaTheme="minorHAnsi" w:hAnsiTheme="minorHAnsi"/>
+        </w:rPr>
         <w:t>fig:figname</w:t>
       </w:r>
       <w:proofErr w:type="gramEnd"/>
       <w:r>
+        <w:rPr>
+          <w:rFonts w:eastAsiaTheme="minorHAnsi" w:hAnsiTheme="minorHAnsi"/>
+        </w:rPr>
         <w:t>)</w:t>
       </w:r>
     </w:p>
     <w:p>
-      <w:r>
+      <w:pPr>
+        <w:rPr>
+          <w:rFonts w:eastAsiaTheme="minorHAnsi" w:hAnsiTheme="minorHAnsi"/>
+        </w:rPr>
+      </w:pPr>
+      <w:r>
+        <w:rPr>
+          <w:rFonts w:eastAsiaTheme="minorHAnsi" w:hAnsiTheme="minorHAnsi"/>
+        </w:rPr>
         <w:t>Table \@ref(</w:t>
       </w:r>
       <w:proofErr w:type="gramStart"/>
       <w:r>
+        <w:rPr>
+          <w:rFonts w:eastAsiaTheme="minorHAnsi" w:hAnsiTheme="minorHAnsi"/>
+        </w:rPr>
         <w:t>tab:tabname</w:t>
       </w:r>
       <w:proofErr w:type="gramEnd"/>
       <w:r>
+        <w:rPr>
+          <w:rFonts w:eastAsiaTheme="minorHAnsi" w:hAnsiTheme="minorHAnsi"/>
+        </w:rPr>
         <w:t>)</w:t>
       </w:r>
     </w:p>
-    <w:p/>
-    <w:p>
-      <w:r>
+    <w:p>
+      <w:pPr>
+        <w:rPr>
+          <w:rFonts w:eastAsiaTheme="minorHAnsi" w:hAnsiTheme="minorHAnsi"/>
+        </w:rPr>
+      </w:pPr>
+    </w:p>
+    <w:p>
+      <w:r>
+        <w:rPr>
+          <w:rFonts w:eastAsiaTheme="minorHAnsi" w:hAnsiTheme="minorHAnsi"/>
+        </w:rPr>
         <w:t xml:space="preserve">However, this does not always </w:t>
       </w:r>
       <w:proofErr w:type="gramStart"/>
       <w:r>
+        <w:rPr>
+          <w:rFonts w:eastAsiaTheme="minorHAnsi" w:hAnsiTheme="minorHAnsi"/>
+        </w:rPr>
         <w:t>work</w:t>
       </w:r>
       <w:proofErr w:type="gramEnd"/>
       <w:r>
+        <w:rPr>
+          <w:rFonts w:eastAsiaTheme="minorHAnsi" w:hAnsiTheme="minorHAnsi"/>
+        </w:rPr>
         <w:t xml:space="preserve"> and I can't work out why it fails on occasion. But I've left that for now. </w:t>
       </w:r>
     </w:p>
-    <w:p/>
-    <w:p/>
-    <w:p>
+    <w:p>
+      <w:pPr>
+        <w:rPr>
+          <w:rFonts w:eastAsiaTheme="minorHAnsi" w:hAnsiTheme="minorHAnsi"/>
+        </w:rPr>
+      </w:pPr>
+    </w:p>
+    <w:p>
+      <w:pPr>
+        <w:rPr>
+          <w:rFonts w:eastAsiaTheme="minorHAnsi" w:hAnsiTheme="minorHAnsi"/>
+        </w:rPr>
+      </w:pPr>
+    </w:p>
+    <w:p>
+      <w:pPr>
+        <w:rPr>
+          <w:rFonts w:eastAsiaTheme="minorHAnsi" w:hAnsiTheme="minorHAnsi"/>
+        </w:rPr>
+      </w:pPr>
       <w:r>
         <w:t>7</w:t>
       </w:r>
@@ -765,12 +887,28 @@
       </w:r>
     </w:p>
     <w:p>
-      <w:r>
+      <w:pPr>
+        <w:rPr>
+          <w:rFonts w:eastAsiaTheme="minorHAnsi" w:hAnsiTheme="minorHAnsi"/>
+        </w:rPr>
+      </w:pPr>
+      <w:r>
+        <w:rPr>
+          <w:rFonts w:eastAsiaTheme="minorHAnsi" w:hAnsiTheme="minorHAnsi"/>
+        </w:rPr>
         <w:t>If you want a figure or table that is *not* numbered in sequence, just omit caption in header.</w:t>
       </w:r>
     </w:p>
     <w:p>
-      <w:r>
+      <w:pPr>
+        <w:rPr>
+          <w:rFonts w:eastAsiaTheme="minorHAnsi" w:hAnsiTheme="minorHAnsi"/>
+        </w:rPr>
+      </w:pPr>
+      <w:r>
+        <w:rPr>
+          <w:rFonts w:eastAsiaTheme="minorHAnsi" w:hAnsiTheme="minorHAnsi"/>
+        </w:rPr>
         <w:t>If you want a heading that is not numbered, add {-} after the text (needed for custom blocks)</w:t>
       </w:r>
     </w:p>
@@ -819,6 +957,108 @@
         </w:rPr>
         <w:t xml:space="preserve"> when to use bold or italic, etc. I have used double quotes as quotation marks, because they avoid the problems you can get if you have apostrophes within titles etc.</w:t>
       </w:r>
+    </w:p>
+    <w:p>
+      <w:pPr>
+        <w:rPr>
+          <w:rFonts w:eastAsia="Arial" w:hAnsi="Arial"/>
+          <w:color w:val="000000"/>
+          <w:sz w:val="20"/>
+        </w:rPr>
+      </w:pPr>
+    </w:p>
+    <w:p>
+      <w:pPr>
+        <w:rPr>
+          <w:rFonts w:eastAsia="Arial" w:hAnsi="Arial"/>
+          <w:color w:val="000000"/>
+          <w:sz w:val="20"/>
+        </w:rPr>
+      </w:pPr>
+    </w:p>
+    <w:p>
+      <w:r>
+        <w:rPr>
+          <w:rFonts w:eastAsia="Arial" w:hAnsi="Arial"/>
+          <w:color w:val="000000"/>
+          <w:sz w:val="20"/>
+        </w:rPr>
+        <w:t xml:space="preserve">9. I had to update to latest </w:t>
+      </w:r>
+      <w:proofErr w:type="spellStart"/>
+      <w:r>
+        <w:rPr>
+          <w:rFonts w:eastAsia="Arial" w:hAnsi="Arial"/>
+          <w:color w:val="000000"/>
+          <w:sz w:val="20"/>
+        </w:rPr>
+        <w:t>pandoc</w:t>
+      </w:r>
+      <w:proofErr w:type="spellEnd"/>
+      <w:r>
+        <w:rPr>
+          <w:rFonts w:eastAsia="Arial" w:hAnsi="Arial"/>
+          <w:color w:val="000000"/>
+          <w:sz w:val="20"/>
+        </w:rPr>
+        <w:t xml:space="preserve"> to avoid </w:t>
+      </w:r>
+      <w:r>
+        <w:t xml:space="preserve">Error: </w:t>
+      </w:r>
+      <w:proofErr w:type="spellStart"/>
+      <w:r>
+        <w:t>pandoc</w:t>
+      </w:r>
+      <w:proofErr w:type="spellEnd"/>
+      <w:r>
+        <w:t xml:space="preserve"> document conversion failed with error 1</w:t>
+      </w:r>
+    </w:p>
+    <w:p>
+      <w:pPr>
+        <w:rPr>
+          <w:rFonts w:eastAsia="Arial" w:hAnsi="Arial"/>
+          <w:color w:val="000000"/>
+          <w:sz w:val="20"/>
+        </w:rPr>
+      </w:pPr>
+    </w:p>
+    <w:p>
+      <w:pPr>
+        <w:rPr>
+          <w:rFonts w:eastAsia="Arial" w:hAnsi="Arial"/>
+          <w:color w:val="000000"/>
+          <w:sz w:val="20"/>
+        </w:rPr>
+      </w:pPr>
+    </w:p>
+    <w:p>
+      <w:pPr>
+        <w:rPr>
+          <w:rFonts w:eastAsia="Arial" w:hAnsi="Arial"/>
+          <w:color w:val="000000"/>
+          <w:sz w:val="20"/>
+        </w:rPr>
+      </w:pPr>
+    </w:p>
+    <w:p>
+      <w:pPr>
+        <w:rPr>
+          <w:rFonts w:eastAsia="Arial" w:hAnsi="Arial"/>
+          <w:color w:val="000000"/>
+          <w:sz w:val="20"/>
+        </w:rPr>
+      </w:pPr>
+    </w:p>
+    <w:p>
+      <w:pPr>
+        <w:rPr>
+          <w:rFonts w:eastAsia="Arial" w:hAnsi="Arial"/>
+          <w:color w:val="000000"/>
+          <w:sz w:val="20"/>
+        </w:rPr>
+      </w:pPr>
     </w:p>
     <w:p>
       <w:pPr>
@@ -1282,6 +1522,11 @@
   <w:style w:type="paragraph" w:default="1" w:styleId="Normal">
     <w:name w:val="Normal"/>
     <w:qFormat/>
+    <w:rsid w:val="0064093B"/>
+    <w:rPr>
+      <w:rFonts w:ascii="Times New Roman" w:eastAsia="Times New Roman" w:hAnsi="Times New Roman" w:cs="Times New Roman"/>
+      <w:lang w:eastAsia="en-GB"/>
+    </w:rPr>
   </w:style>
   <w:style w:type="character" w:default="1" w:styleId="DefaultParagraphFont">
     <w:name w:val="Default Paragraph Font"/>

</xml_diff>

<commit_message>
added thoughts on single case etc
</commit_message>
<xml_diff>
--- a/Notes for Paul Aug 2021.docx
+++ b/Notes for Paul Aug 2021.docx
@@ -605,11 +605,32 @@
       </w:r>
       <w:proofErr w:type="gramEnd"/>
       <w:r>
-        <w:t xml:space="preserve"> that you try Zotero - I am v impressed with it.  You can just type in new references with specific fields, but very often you can import them direct from </w:t>
-      </w:r>
-      <w:proofErr w:type="spellStart"/>
+        <w:t xml:space="preserve"> that you try Zotero </w:t>
+      </w:r>
+      <w:r>
+        <w:t xml:space="preserve">reference manager </w:t>
+      </w:r>
+      <w:r>
+        <w:t xml:space="preserve">- I am v impressed with it.  </w:t>
+      </w:r>
+      <w:r>
+        <w:t>The default for adding references is</w:t>
+      </w:r>
+      <w:r>
+        <w:t xml:space="preserve"> type </w:t>
+      </w:r>
+      <w:r>
+        <w:t>in</w:t>
+      </w:r>
+      <w:r>
+        <w:t xml:space="preserve"> specific fields, but very often you can import </w:t>
+      </w:r>
       <w:r>
         <w:lastRenderedPageBreak/>
+        <w:t xml:space="preserve">them direct from </w:t>
+      </w:r>
+      <w:proofErr w:type="spellStart"/>
+      <w:r>
         <w:t>pubmed</w:t>
       </w:r>
       <w:proofErr w:type="spellEnd"/>
@@ -646,13 +667,19 @@
         <w:t xml:space="preserve">selected </w:t>
       </w:r>
       <w:r>
-        <w:t xml:space="preserve">references to </w:t>
-      </w:r>
-      <w:proofErr w:type="spellStart"/>
-      <w:r>
-        <w:t>bib.text</w:t>
-      </w:r>
-      <w:proofErr w:type="spellEnd"/>
+        <w:t xml:space="preserve">references </w:t>
+      </w:r>
+      <w:proofErr w:type="gramStart"/>
+      <w:r>
+        <w:t xml:space="preserve">to </w:t>
+      </w:r>
+      <w:r>
+        <w:t>.bib</w:t>
+      </w:r>
+      <w:proofErr w:type="gramEnd"/>
+      <w:r>
+        <w:t xml:space="preserve"> format (and there are other options)</w:t>
+      </w:r>
       <w:r>
         <w:t xml:space="preserve"> - and you can choose the shortcut name for the records - I had chosen just author19xx format, but you could choose Author_19xx or anything else</w:t>
       </w:r>
@@ -858,13 +885,92 @@
         </w:rPr>
         <w:t xml:space="preserve"> and I can't work out why it fails on occasion. But I've left that for now. </w:t>
       </w:r>
-    </w:p>
-    <w:p>
-      <w:pPr>
-        <w:rPr>
-          <w:rFonts w:eastAsiaTheme="minorHAnsi" w:hAnsiTheme="minorHAnsi"/>
-        </w:rPr>
-      </w:pPr>
+      <w:r>
+        <w:rPr>
+          <w:rFonts w:eastAsiaTheme="minorHAnsi" w:hAnsiTheme="minorHAnsi"/>
+        </w:rPr>
+        <w:t>I think it sometimes fixes itself if you build the whole book rather than just previewing the chapter.</w:t>
+      </w:r>
+    </w:p>
+    <w:p>
+      <w:pPr>
+        <w:rPr>
+          <w:rFonts w:eastAsiaTheme="minorHAnsi" w:hAnsiTheme="minorHAnsi"/>
+        </w:rPr>
+      </w:pPr>
+    </w:p>
+    <w:p>
+      <w:pPr>
+        <w:rPr>
+          <w:rFonts w:eastAsiaTheme="minorHAnsi" w:hAnsiTheme="minorHAnsi"/>
+        </w:rPr>
+      </w:pPr>
+      <w:r>
+        <w:rPr>
+          <w:rFonts w:eastAsiaTheme="minorHAnsi" w:hAnsiTheme="minorHAnsi"/>
+        </w:rPr>
+        <w:t>Cross referencing of chapters is also sometimes wrong, and when I preview chapter, I get a weird error message that seems linked to that: "y</w:t>
+      </w:r>
+      <w:r>
+        <w:rPr>
+          <w:rFonts w:eastAsiaTheme="minorHAnsi" w:hAnsiTheme="minorHAnsi"/>
+        </w:rPr>
+        <w:t xml:space="preserve">ou have 23 </w:t>
+      </w:r>
+      <w:proofErr w:type="spellStart"/>
+      <w:r>
+        <w:rPr>
+          <w:rFonts w:eastAsiaTheme="minorHAnsi" w:hAnsiTheme="minorHAnsi"/>
+        </w:rPr>
+        <w:t>Rmd</w:t>
+      </w:r>
+      <w:proofErr w:type="spellEnd"/>
+      <w:r>
+        <w:rPr>
+          <w:rFonts w:eastAsiaTheme="minorHAnsi" w:hAnsiTheme="minorHAnsi"/>
+        </w:rPr>
+        <w:t xml:space="preserve"> input file(s) but only 20 first-level heading(s). Did you forget first-level headings in certain </w:t>
+      </w:r>
+      <w:proofErr w:type="spellStart"/>
+      <w:r>
+        <w:rPr>
+          <w:rFonts w:eastAsiaTheme="minorHAnsi" w:hAnsiTheme="minorHAnsi"/>
+        </w:rPr>
+        <w:t>Rmd</w:t>
+      </w:r>
+      <w:proofErr w:type="spellEnd"/>
+      <w:r>
+        <w:rPr>
+          <w:rFonts w:eastAsiaTheme="minorHAnsi" w:hAnsiTheme="minorHAnsi"/>
+        </w:rPr>
+        <w:t xml:space="preserve"> files?</w:t>
+      </w:r>
+      <w:r>
+        <w:rPr>
+          <w:rFonts w:eastAsiaTheme="minorHAnsi" w:hAnsiTheme="minorHAnsi"/>
+        </w:rPr>
+        <w:t>" - as far as I can see I do have first level headings for all of them</w:t>
+      </w:r>
+      <w:r>
+        <w:rPr>
+          <w:rFonts w:eastAsiaTheme="minorHAnsi" w:hAnsiTheme="minorHAnsi"/>
+        </w:rPr>
+        <w:t xml:space="preserve">. Again, I think this may get fixed on a build of whole book, but we need to check the </w:t>
+      </w:r>
+      <w:proofErr w:type="spellStart"/>
+      <w:r>
+        <w:rPr>
+          <w:rFonts w:eastAsiaTheme="minorHAnsi" w:hAnsiTheme="minorHAnsi"/>
+        </w:rPr>
+        <w:t>crossreferencing</w:t>
+      </w:r>
+      <w:proofErr w:type="spellEnd"/>
+      <w:r>
+        <w:rPr>
+          <w:rFonts w:eastAsiaTheme="minorHAnsi" w:hAnsiTheme="minorHAnsi"/>
+        </w:rPr>
+        <w:t xml:space="preserve"> carefully.</w:t>
+      </w:r>
     </w:p>
     <w:p>
       <w:pPr>
@@ -955,7 +1061,33 @@
           <w:color w:val="000000"/>
           <w:sz w:val="20"/>
         </w:rPr>
-        <w:t xml:space="preserve"> when to use bold or italic, etc. I have used double quotes as quotation marks, because they avoid the problems you can get if you have apostrophes within titles etc.</w:t>
+        <w:t xml:space="preserve"> when to use bold or italic, etc. I have used double quotes as quotation marks, because they avoid the problems you can get if you have apostrophes within titles </w:t>
+      </w:r>
+      <w:proofErr w:type="gramStart"/>
+      <w:r>
+        <w:rPr>
+          <w:rFonts w:eastAsia="Arial" w:hAnsi="Arial"/>
+          <w:color w:val="000000"/>
+          <w:sz w:val="20"/>
+        </w:rPr>
+        <w:t>etc.</w:t>
+      </w:r>
+      <w:r>
+        <w:rPr>
+          <w:rFonts w:eastAsia="Arial" w:hAnsi="Arial"/>
+          <w:color w:val="000000"/>
+          <w:sz w:val="20"/>
+        </w:rPr>
+        <w:t>.</w:t>
+      </w:r>
+      <w:proofErr w:type="gramEnd"/>
+      <w:r>
+        <w:rPr>
+          <w:rFonts w:eastAsia="Arial" w:hAnsi="Arial"/>
+          <w:color w:val="000000"/>
+          <w:sz w:val="20"/>
+        </w:rPr>
+        <w:t xml:space="preserve"> The formatting in the reference list is not optimal but I suspect we can fix that at the end.</w:t>
       </w:r>
     </w:p>
     <w:p>
@@ -1013,6 +1145,807 @@
       <w:proofErr w:type="spellEnd"/>
       <w:r>
         <w:t xml:space="preserve"> document conversion failed with error 1</w:t>
+      </w:r>
+    </w:p>
+    <w:p/>
+    <w:p>
+      <w:r>
+        <w:t xml:space="preserve">10. Re formatting: I'm thinking that maybe instead of CLASS </w:t>
+      </w:r>
+      <w:proofErr w:type="gramStart"/>
+      <w:r>
+        <w:t xml:space="preserve">EXERCISE </w:t>
+      </w:r>
+      <w:r>
+        <w:t xml:space="preserve"> header</w:t>
+      </w:r>
+      <w:proofErr w:type="gramEnd"/>
+      <w:r>
+        <w:t xml:space="preserve"> </w:t>
+      </w:r>
+      <w:r>
+        <w:t xml:space="preserve">we could create a nice banner in </w:t>
+      </w:r>
+      <w:proofErr w:type="spellStart"/>
+      <w:r>
+        <w:t>powerpoint</w:t>
+      </w:r>
+      <w:proofErr w:type="spellEnd"/>
+      <w:r>
+        <w:t xml:space="preserve"> (rather like the pale blue line, but including some text) to separate this off and add a bit of visual interest. </w:t>
+      </w:r>
+      <w:r>
+        <w:t>Though I guess that would mean the exercises would not appear in the sidebar or index.</w:t>
+      </w:r>
+    </w:p>
+    <w:p/>
+    <w:p>
+      <w:r>
+        <w:t xml:space="preserve">11. Chapter on p-hacking. </w:t>
+      </w:r>
+    </w:p>
+    <w:p>
+      <w:r>
+        <w:t>I spent a lot of time grappling with the alternatives to Bonferroni</w:t>
+      </w:r>
+      <w:r>
+        <w:t>, trying to explain them simply</w:t>
+      </w:r>
+      <w:r>
+        <w:t>. I now understand the FDR procedures much better, but the more I considered them, the less suitable I think they are for the context of an intervention study with multiple outcomes.</w:t>
+      </w:r>
+      <w:r>
+        <w:t xml:space="preserve"> In part, it's just that people are unlikely to have more than a handful of outcomes, but when they </w:t>
+      </w:r>
+      <w:proofErr w:type="gramStart"/>
+      <w:r>
+        <w:t>do</w:t>
+      </w:r>
+      <w:proofErr w:type="gramEnd"/>
+      <w:r>
+        <w:t xml:space="preserve"> they will </w:t>
+      </w:r>
+      <w:r>
+        <w:t xml:space="preserve">almost certainly </w:t>
+      </w:r>
+      <w:r>
+        <w:t xml:space="preserve">be correlated. </w:t>
+      </w:r>
+      <w:r>
+        <w:t xml:space="preserve">I have taken </w:t>
+      </w:r>
+      <w:r>
+        <w:t>the FDR</w:t>
+      </w:r>
+      <w:r>
+        <w:t xml:space="preserve"> section, and permutations section out, and instead added a couple of tables based on simulated data that </w:t>
+      </w:r>
+      <w:r>
+        <w:lastRenderedPageBreak/>
+        <w:t xml:space="preserve">just show how correlated variables would affect adjusted alpha/false positive rate. </w:t>
+      </w:r>
+      <w:r>
+        <w:t>Bottom line: I think we should just encourage people to apply the Bonferroni correction</w:t>
+      </w:r>
+      <w:r>
+        <w:t xml:space="preserve"> - it works </w:t>
+      </w:r>
+      <w:proofErr w:type="gramStart"/>
+      <w:r>
+        <w:t>pretty well</w:t>
+      </w:r>
+      <w:proofErr w:type="gramEnd"/>
+      <w:r>
+        <w:t xml:space="preserve"> </w:t>
+      </w:r>
+      <w:r>
+        <w:t xml:space="preserve">in the kinds of context that are likely to crop up in intervention studies </w:t>
+      </w:r>
+      <w:r>
+        <w:t>and I think we'd just complicate things by discussing other approaches</w:t>
+      </w:r>
+      <w:r>
+        <w:t>.</w:t>
+      </w:r>
+    </w:p>
+    <w:p/>
+    <w:p>
+      <w:r>
+        <w:t xml:space="preserve">12. For chapters on Adaptive, Cluster and Crossover trials, I've been digging out some examples of these designs in speech-language therapy contexts - we don't need them </w:t>
+      </w:r>
+      <w:proofErr w:type="gramStart"/>
+      <w:r>
+        <w:t>all</w:t>
+      </w:r>
+      <w:proofErr w:type="gramEnd"/>
+      <w:r>
+        <w:t xml:space="preserve"> but I think for each type of intervention, it would be good to have an illustrative example that is relevant to the readers. These are currently just commented out in the </w:t>
+      </w:r>
+      <w:proofErr w:type="spellStart"/>
+      <w:r>
+        <w:t>rmd</w:t>
+      </w:r>
+      <w:proofErr w:type="spellEnd"/>
+      <w:r>
+        <w:t xml:space="preserve"> file near the beginning. </w:t>
+      </w:r>
+    </w:p>
+    <w:p/>
+    <w:p>
+      <w:r>
+        <w:t xml:space="preserve">13. The biggest challenge is the chapter on single case designs. We have data and script from Susan </w:t>
+      </w:r>
+      <w:proofErr w:type="spellStart"/>
+      <w:r>
+        <w:t>Ebbels</w:t>
+      </w:r>
+      <w:proofErr w:type="spellEnd"/>
+      <w:r>
+        <w:t>.</w:t>
+      </w:r>
+    </w:p>
+    <w:p>
+      <w:r>
+        <w:t xml:space="preserve">Meanwhile, I have found a v comprehensive account of analysis here: </w:t>
+      </w:r>
+      <w:hyperlink r:id="rId4" w:history="1">
+        <w:r>
+          <w:rPr>
+            <w:rStyle w:val="Hyperlink"/>
+          </w:rPr>
+          <w:t>https://journals.sagepub.com/doi/10.1177/0145445516664307</w:t>
+        </w:r>
+      </w:hyperlink>
+    </w:p>
+    <w:p>
+      <w:r>
+        <w:t>This has R scripts including multilevel models - it's a bit overwhelming but am working through as best I can.</w:t>
+      </w:r>
+    </w:p>
+    <w:p>
+      <w:r>
+        <w:t xml:space="preserve">I have some reservations about the complexity of the analysis being thrown at </w:t>
+      </w:r>
+      <w:proofErr w:type="gramStart"/>
+      <w:r>
+        <w:t>pretty simple</w:t>
+      </w:r>
+      <w:proofErr w:type="gramEnd"/>
+      <w:r>
+        <w:t xml:space="preserve"> data! </w:t>
+      </w:r>
+    </w:p>
+    <w:p>
+      <w:pPr>
+        <w:rPr>
+          <w:rFonts w:eastAsia="Arial" w:hAnsi="Arial"/>
+          <w:color w:val="000000"/>
+          <w:sz w:val="20"/>
+        </w:rPr>
+      </w:pPr>
+    </w:p>
+    <w:p>
+      <w:pPr>
+        <w:rPr>
+          <w:rFonts w:eastAsia="Arial" w:hAnsi="Arial"/>
+          <w:color w:val="000000"/>
+          <w:sz w:val="20"/>
+        </w:rPr>
+      </w:pPr>
+    </w:p>
+    <w:p>
+      <w:pPr>
+        <w:rPr>
+          <w:rFonts w:eastAsia="Arial" w:hAnsi="Arial"/>
+          <w:color w:val="000000"/>
+          <w:sz w:val="20"/>
+        </w:rPr>
+      </w:pPr>
+      <w:r>
+        <w:rPr>
+          <w:rFonts w:eastAsia="Arial" w:hAnsi="Arial"/>
+          <w:color w:val="000000"/>
+          <w:sz w:val="20"/>
+        </w:rPr>
+        <w:t>STILL TO DO</w:t>
+      </w:r>
+    </w:p>
+    <w:p>
+      <w:pPr>
+        <w:rPr>
+          <w:rFonts w:eastAsia="Arial" w:hAnsi="Arial"/>
+          <w:color w:val="000000"/>
+          <w:sz w:val="20"/>
+        </w:rPr>
+      </w:pPr>
+      <w:proofErr w:type="spellStart"/>
+      <w:r>
+        <w:rPr>
+          <w:rFonts w:eastAsia="Arial" w:hAnsi="Arial"/>
+          <w:color w:val="000000"/>
+          <w:sz w:val="20"/>
+        </w:rPr>
+        <w:t>ch</w:t>
+      </w:r>
+      <w:proofErr w:type="spellEnd"/>
+      <w:r>
+        <w:rPr>
+          <w:rFonts w:eastAsia="Arial" w:hAnsi="Arial"/>
+          <w:color w:val="000000"/>
+          <w:sz w:val="20"/>
+        </w:rPr>
+        <w:t xml:space="preserve"> 3; </w:t>
+      </w:r>
+      <w:r>
+        <w:rPr>
+          <w:rFonts w:eastAsia="Arial" w:hAnsi="Arial"/>
+          <w:color w:val="000000"/>
+          <w:sz w:val="20"/>
+        </w:rPr>
+        <w:t>NEED A FIG SHOWING NORMAL DISTRIBUTION IN RELATION TO PERCENTILES ETC</w:t>
+      </w:r>
+    </w:p>
+    <w:p>
+      <w:pPr>
+        <w:rPr>
+          <w:rFonts w:eastAsia="Arial" w:hAnsi="Arial"/>
+          <w:color w:val="000000"/>
+          <w:sz w:val="20"/>
+        </w:rPr>
+      </w:pPr>
+    </w:p>
+    <w:p>
+      <w:pPr>
+        <w:rPr>
+          <w:rFonts w:eastAsia="Arial" w:hAnsi="Arial"/>
+          <w:color w:val="000000"/>
+          <w:sz w:val="20"/>
+        </w:rPr>
+      </w:pPr>
+      <w:proofErr w:type="spellStart"/>
+      <w:r>
+        <w:rPr>
+          <w:rFonts w:eastAsia="Arial" w:hAnsi="Arial"/>
+          <w:color w:val="000000"/>
+          <w:sz w:val="20"/>
+        </w:rPr>
+        <w:t>ch</w:t>
+      </w:r>
+      <w:proofErr w:type="spellEnd"/>
+      <w:r>
+        <w:rPr>
+          <w:rFonts w:eastAsia="Arial" w:hAnsi="Arial"/>
+          <w:color w:val="000000"/>
+          <w:sz w:val="20"/>
+        </w:rPr>
+        <w:t xml:space="preserve"> 3: added a custom code section on types of numerical measurement, but not sure this is best location for it. Originally had it in chapter 12 when describing importance of checking assumptions - but </w:t>
+      </w:r>
+      <w:r>
+        <w:rPr>
+          <w:rFonts w:eastAsia="Arial" w:hAnsi="Arial"/>
+          <w:color w:val="000000"/>
+          <w:sz w:val="20"/>
+        </w:rPr>
+        <w:t xml:space="preserve">that didn't seem quite the right place either. </w:t>
+      </w:r>
+    </w:p>
+    <w:p>
+      <w:pPr>
+        <w:rPr>
+          <w:rFonts w:eastAsia="Arial" w:hAnsi="Arial"/>
+          <w:color w:val="000000"/>
+          <w:sz w:val="20"/>
+        </w:rPr>
+      </w:pPr>
+    </w:p>
+    <w:p>
+      <w:pPr>
+        <w:rPr>
+          <w:rFonts w:eastAsia="Arial" w:hAnsi="Arial"/>
+          <w:color w:val="000000"/>
+          <w:sz w:val="20"/>
+        </w:rPr>
+      </w:pPr>
+      <w:proofErr w:type="spellStart"/>
+      <w:r>
+        <w:rPr>
+          <w:rFonts w:eastAsia="Arial" w:hAnsi="Arial"/>
+          <w:color w:val="000000"/>
+          <w:sz w:val="20"/>
+        </w:rPr>
+        <w:t>ch</w:t>
+      </w:r>
+      <w:proofErr w:type="spellEnd"/>
+      <w:r>
+        <w:rPr>
+          <w:rFonts w:eastAsia="Arial" w:hAnsi="Arial"/>
+          <w:color w:val="000000"/>
+          <w:sz w:val="20"/>
+        </w:rPr>
+        <w:t xml:space="preserve"> 6 - box showing how</w:t>
+      </w:r>
+      <w:r>
+        <w:rPr>
+          <w:rFonts w:eastAsia="Arial" w:hAnsi="Arial"/>
+          <w:color w:val="000000"/>
+          <w:sz w:val="20"/>
+        </w:rPr>
+        <w:t xml:space="preserve"> examples </w:t>
+      </w:r>
+      <w:proofErr w:type="gramStart"/>
+      <w:r>
+        <w:rPr>
+          <w:rFonts w:eastAsia="Arial" w:hAnsi="Arial"/>
+          <w:color w:val="000000"/>
+          <w:sz w:val="20"/>
+        </w:rPr>
+        <w:t xml:space="preserve">of </w:t>
+      </w:r>
+      <w:r>
+        <w:rPr>
+          <w:rFonts w:eastAsia="Arial" w:hAnsi="Arial"/>
+          <w:color w:val="000000"/>
+          <w:sz w:val="20"/>
+        </w:rPr>
+        <w:t xml:space="preserve"> results</w:t>
+      </w:r>
+      <w:proofErr w:type="gramEnd"/>
+      <w:r>
+        <w:rPr>
+          <w:rFonts w:eastAsia="Arial" w:hAnsi="Arial"/>
+          <w:color w:val="000000"/>
+          <w:sz w:val="20"/>
+        </w:rPr>
+        <w:t xml:space="preserve"> look different if controls used. Could </w:t>
+      </w:r>
+      <w:r>
+        <w:rPr>
+          <w:rFonts w:eastAsia="Arial" w:hAnsi="Arial"/>
+          <w:color w:val="000000"/>
+          <w:sz w:val="20"/>
+        </w:rPr>
+        <w:t xml:space="preserve">find </w:t>
+      </w:r>
+      <w:proofErr w:type="spellStart"/>
+      <w:r>
+        <w:rPr>
+          <w:rFonts w:eastAsia="Arial" w:hAnsi="Arial"/>
+          <w:color w:val="000000"/>
+          <w:sz w:val="20"/>
+        </w:rPr>
+        <w:t>egs</w:t>
+      </w:r>
+      <w:proofErr w:type="spellEnd"/>
+      <w:r>
+        <w:rPr>
+          <w:rFonts w:eastAsia="Arial" w:hAnsi="Arial"/>
+          <w:color w:val="000000"/>
+          <w:sz w:val="20"/>
+        </w:rPr>
+        <w:t xml:space="preserve"> from SLT though also have many medical </w:t>
+      </w:r>
+      <w:proofErr w:type="spellStart"/>
+      <w:r>
+        <w:rPr>
+          <w:rFonts w:eastAsia="Arial" w:hAnsi="Arial"/>
+          <w:color w:val="000000"/>
+          <w:sz w:val="20"/>
+        </w:rPr>
+        <w:t>egs</w:t>
+      </w:r>
+      <w:proofErr w:type="spellEnd"/>
+      <w:r>
+        <w:rPr>
+          <w:rFonts w:eastAsia="Arial" w:hAnsi="Arial"/>
+          <w:color w:val="000000"/>
+          <w:sz w:val="20"/>
+        </w:rPr>
+        <w:t xml:space="preserve"> - including a list from Rothwell </w:t>
+      </w:r>
+      <w:proofErr w:type="gramStart"/>
+      <w:r>
+        <w:rPr>
+          <w:rFonts w:eastAsia="Arial" w:hAnsi="Arial"/>
+          <w:color w:val="000000"/>
+          <w:sz w:val="20"/>
+        </w:rPr>
+        <w:t>paper</w:t>
+      </w:r>
+      <w:r>
+        <w:rPr>
+          <w:rFonts w:eastAsia="Arial" w:hAnsi="Arial"/>
+          <w:color w:val="000000"/>
+          <w:sz w:val="20"/>
+        </w:rPr>
+        <w:t>.</w:t>
+      </w:r>
+      <w:r>
+        <w:rPr>
+          <w:rFonts w:eastAsia="Arial" w:hAnsi="Arial"/>
+          <w:color w:val="000000"/>
+          <w:sz w:val="20"/>
+        </w:rPr>
+        <w:t>.</w:t>
+      </w:r>
+      <w:proofErr w:type="gramEnd"/>
+      <w:r>
+        <w:rPr>
+          <w:rFonts w:eastAsia="Arial" w:hAnsi="Arial"/>
+          <w:color w:val="000000"/>
+          <w:sz w:val="20"/>
+        </w:rPr>
+        <w:t xml:space="preserve"> Early </w:t>
+      </w:r>
+      <w:proofErr w:type="spellStart"/>
+      <w:r>
+        <w:rPr>
+          <w:rFonts w:eastAsia="Arial" w:hAnsi="Arial"/>
+          <w:color w:val="000000"/>
+          <w:sz w:val="20"/>
+        </w:rPr>
+        <w:t>lanuguag</w:t>
+      </w:r>
+      <w:proofErr w:type="spellEnd"/>
+      <w:r>
+        <w:rPr>
+          <w:rFonts w:eastAsia="Arial" w:hAnsi="Arial"/>
+          <w:color w:val="000000"/>
+          <w:sz w:val="20"/>
+        </w:rPr>
+        <w:t xml:space="preserve"> intervention is a good EG as is Dore.</w:t>
+      </w:r>
+    </w:p>
+    <w:p>
+      <w:pPr>
+        <w:rPr>
+          <w:rFonts w:eastAsia="Arial" w:hAnsi="Arial"/>
+          <w:color w:val="000000"/>
+          <w:sz w:val="20"/>
+        </w:rPr>
+      </w:pPr>
+    </w:p>
+    <w:p>
+      <w:pPr>
+        <w:rPr>
+          <w:rFonts w:eastAsia="Arial" w:hAnsi="Arial"/>
+          <w:color w:val="000000"/>
+          <w:sz w:val="20"/>
+        </w:rPr>
+      </w:pPr>
+      <w:proofErr w:type="spellStart"/>
+      <w:r>
+        <w:rPr>
+          <w:rFonts w:eastAsia="Arial" w:hAnsi="Arial"/>
+          <w:color w:val="000000"/>
+          <w:sz w:val="20"/>
+        </w:rPr>
+        <w:t>ch</w:t>
+      </w:r>
+      <w:proofErr w:type="spellEnd"/>
+      <w:r>
+        <w:rPr>
+          <w:rFonts w:eastAsia="Arial" w:hAnsi="Arial"/>
+          <w:color w:val="000000"/>
+          <w:sz w:val="20"/>
+        </w:rPr>
+        <w:t xml:space="preserve"> 12 </w:t>
+      </w:r>
+      <w:proofErr w:type="gramStart"/>
+      <w:r>
+        <w:rPr>
+          <w:rFonts w:eastAsia="Arial" w:hAnsi="Arial"/>
+          <w:color w:val="000000"/>
+          <w:sz w:val="20"/>
+        </w:rPr>
+        <w:t>&lt;!--</w:t>
+      </w:r>
+      <w:proofErr w:type="gramEnd"/>
+      <w:r>
+        <w:rPr>
+          <w:rFonts w:eastAsia="Arial" w:hAnsi="Arial"/>
+          <w:color w:val="000000"/>
+          <w:sz w:val="20"/>
+        </w:rPr>
+        <w:t xml:space="preserve"> maybe add a figure showing </w:t>
+      </w:r>
+      <w:proofErr w:type="spellStart"/>
+      <w:r>
+        <w:rPr>
+          <w:rFonts w:eastAsia="Arial" w:hAnsi="Arial"/>
+          <w:color w:val="000000"/>
+          <w:sz w:val="20"/>
+        </w:rPr>
+        <w:t>egs</w:t>
+      </w:r>
+      <w:proofErr w:type="spellEnd"/>
+      <w:r>
+        <w:rPr>
+          <w:rFonts w:eastAsia="Arial" w:hAnsi="Arial"/>
+          <w:color w:val="000000"/>
+          <w:sz w:val="20"/>
+        </w:rPr>
+        <w:t xml:space="preserve"> of nonnormal distribution, ceiling effect, clumpy data--&gt;</w:t>
+      </w:r>
+    </w:p>
+    <w:p>
+      <w:pPr>
+        <w:rPr>
+          <w:rFonts w:eastAsia="Arial" w:hAnsi="Arial"/>
+          <w:color w:val="000000"/>
+          <w:sz w:val="20"/>
+        </w:rPr>
+      </w:pPr>
+      <w:proofErr w:type="spellStart"/>
+      <w:r>
+        <w:rPr>
+          <w:rFonts w:eastAsia="Arial" w:hAnsi="Arial"/>
+          <w:color w:val="000000"/>
+          <w:sz w:val="20"/>
+        </w:rPr>
+        <w:t>ch</w:t>
+      </w:r>
+      <w:proofErr w:type="spellEnd"/>
+      <w:r>
+        <w:rPr>
+          <w:rFonts w:eastAsia="Arial" w:hAnsi="Arial"/>
+          <w:color w:val="000000"/>
+          <w:sz w:val="20"/>
+        </w:rPr>
+        <w:t xml:space="preserve"> </w:t>
+      </w:r>
+      <w:proofErr w:type="gramStart"/>
+      <w:r>
+        <w:rPr>
+          <w:rFonts w:eastAsia="Arial" w:hAnsi="Arial"/>
+          <w:color w:val="000000"/>
+          <w:sz w:val="20"/>
+        </w:rPr>
+        <w:t>12 ;</w:t>
+      </w:r>
+      <w:proofErr w:type="gramEnd"/>
+      <w:r>
+        <w:rPr>
+          <w:rFonts w:eastAsia="Arial" w:hAnsi="Arial"/>
+          <w:color w:val="000000"/>
+          <w:sz w:val="20"/>
+        </w:rPr>
+        <w:t xml:space="preserve"> use </w:t>
+      </w:r>
+      <w:proofErr w:type="spellStart"/>
+      <w:r>
+        <w:rPr>
+          <w:rFonts w:eastAsia="Arial" w:hAnsi="Arial"/>
+          <w:color w:val="000000"/>
+          <w:sz w:val="20"/>
+        </w:rPr>
+        <w:t>DeclareDesign</w:t>
+      </w:r>
+      <w:proofErr w:type="spellEnd"/>
+      <w:r>
+        <w:rPr>
+          <w:rFonts w:eastAsia="Arial" w:hAnsi="Arial"/>
+          <w:color w:val="000000"/>
+          <w:sz w:val="20"/>
+        </w:rPr>
+        <w:t xml:space="preserve"> to compare analytic approaches</w:t>
+      </w:r>
+      <w:r>
+        <w:rPr>
+          <w:rFonts w:eastAsia="Arial" w:hAnsi="Arial"/>
+          <w:color w:val="000000"/>
+          <w:sz w:val="20"/>
+        </w:rPr>
+        <w:t xml:space="preserve">? </w:t>
+      </w:r>
+      <w:proofErr w:type="gramStart"/>
+      <w:r>
+        <w:rPr>
+          <w:rFonts w:eastAsia="Arial" w:hAnsi="Arial"/>
+          <w:color w:val="000000"/>
+          <w:sz w:val="20"/>
+        </w:rPr>
+        <w:t>( probably</w:t>
+      </w:r>
+      <w:proofErr w:type="gramEnd"/>
+      <w:r>
+        <w:rPr>
+          <w:rFonts w:eastAsia="Arial" w:hAnsi="Arial"/>
+          <w:color w:val="000000"/>
+          <w:sz w:val="20"/>
+        </w:rPr>
+        <w:t xml:space="preserve"> overkill - have found a review </w:t>
+      </w:r>
+      <w:proofErr w:type="spellStart"/>
+      <w:r>
+        <w:rPr>
+          <w:rFonts w:eastAsia="Arial" w:hAnsi="Arial"/>
+          <w:color w:val="000000"/>
+          <w:sz w:val="20"/>
+        </w:rPr>
+        <w:t>o n</w:t>
+      </w:r>
+      <w:proofErr w:type="spellEnd"/>
+      <w:r>
+        <w:rPr>
+          <w:rFonts w:eastAsia="Arial" w:hAnsi="Arial"/>
+          <w:color w:val="000000"/>
+          <w:sz w:val="20"/>
+        </w:rPr>
+        <w:t xml:space="preserve"> approaches to RCTs that is sufficient I think for RCT chapter).</w:t>
+      </w:r>
+    </w:p>
+    <w:p>
+      <w:pPr>
+        <w:rPr>
+          <w:rFonts w:eastAsia="Arial" w:hAnsi="Arial"/>
+          <w:color w:val="000000"/>
+          <w:sz w:val="20"/>
+        </w:rPr>
+      </w:pPr>
+    </w:p>
+    <w:p>
+      <w:pPr>
+        <w:rPr>
+          <w:rFonts w:eastAsia="Arial" w:hAnsi="Arial"/>
+          <w:color w:val="000000"/>
+          <w:sz w:val="20"/>
+        </w:rPr>
+      </w:pPr>
+    </w:p>
+    <w:p>
+      <w:pPr>
+        <w:rPr>
+          <w:rFonts w:eastAsia="Arial" w:hAnsi="Arial"/>
+          <w:color w:val="000000"/>
+          <w:sz w:val="20"/>
+        </w:rPr>
+      </w:pPr>
+      <w:r>
+        <w:rPr>
+          <w:rFonts w:eastAsia="Arial" w:hAnsi="Arial"/>
+          <w:color w:val="000000"/>
+          <w:sz w:val="20"/>
+        </w:rPr>
+        <w:t xml:space="preserve">reminder to self: where I cross reference my </w:t>
+      </w:r>
+      <w:proofErr w:type="gramStart"/>
+      <w:r>
+        <w:rPr>
+          <w:rFonts w:eastAsia="Arial" w:hAnsi="Arial"/>
+          <w:color w:val="000000"/>
+          <w:sz w:val="20"/>
+        </w:rPr>
+        <w:t>blogposts</w:t>
+      </w:r>
+      <w:proofErr w:type="gramEnd"/>
+      <w:r>
+        <w:rPr>
+          <w:rFonts w:eastAsia="Arial" w:hAnsi="Arial"/>
+          <w:color w:val="000000"/>
+          <w:sz w:val="20"/>
+        </w:rPr>
+        <w:t xml:space="preserve"> I should deposit them on </w:t>
+      </w:r>
+      <w:proofErr w:type="spellStart"/>
+      <w:r>
+        <w:rPr>
+          <w:rFonts w:eastAsia="Arial" w:hAnsi="Arial"/>
+          <w:color w:val="000000"/>
+          <w:sz w:val="20"/>
+        </w:rPr>
+        <w:t>figshare</w:t>
+      </w:r>
+      <w:proofErr w:type="spellEnd"/>
+      <w:r>
+        <w:rPr>
+          <w:rFonts w:eastAsia="Arial" w:hAnsi="Arial"/>
+          <w:color w:val="000000"/>
+          <w:sz w:val="20"/>
+        </w:rPr>
+        <w:t xml:space="preserve"> so they have permanent DOI</w:t>
+      </w:r>
+      <w:r>
+        <w:rPr>
+          <w:rFonts w:eastAsia="Arial" w:hAnsi="Arial"/>
+          <w:color w:val="000000"/>
+          <w:sz w:val="20"/>
+        </w:rPr>
+        <w:t xml:space="preserve"> and update the </w:t>
+      </w:r>
+      <w:r>
+        <w:rPr>
+          <w:rFonts w:eastAsia="Arial" w:hAnsi="Arial"/>
+          <w:color w:val="000000"/>
+          <w:sz w:val="20"/>
+        </w:rPr>
+        <w:t>link</w:t>
+      </w:r>
+      <w:r>
+        <w:rPr>
+          <w:rFonts w:eastAsia="Arial" w:hAnsi="Arial"/>
+          <w:color w:val="000000"/>
+          <w:sz w:val="20"/>
+        </w:rPr>
+        <w:t xml:space="preserve"> (or put in </w:t>
+      </w:r>
+      <w:proofErr w:type="spellStart"/>
+      <w:r>
+        <w:rPr>
+          <w:rFonts w:eastAsia="Arial" w:hAnsi="Arial"/>
+          <w:color w:val="000000"/>
+          <w:sz w:val="20"/>
+        </w:rPr>
+        <w:t>bibfile</w:t>
+      </w:r>
+      <w:proofErr w:type="spellEnd"/>
+      <w:r>
+        <w:rPr>
+          <w:rFonts w:eastAsia="Arial" w:hAnsi="Arial"/>
+          <w:color w:val="000000"/>
+          <w:sz w:val="20"/>
+        </w:rPr>
+        <w:t>?)</w:t>
+      </w:r>
+    </w:p>
+    <w:p>
+      <w:pPr>
+        <w:rPr>
+          <w:rFonts w:eastAsia="Arial" w:hAnsi="Arial"/>
+          <w:color w:val="000000"/>
+          <w:sz w:val="20"/>
+        </w:rPr>
+      </w:pPr>
+      <w:r>
+        <w:rPr>
+          <w:rFonts w:eastAsia="Arial" w:hAnsi="Arial"/>
+          <w:color w:val="000000"/>
+          <w:sz w:val="20"/>
+        </w:rPr>
+        <w:t>This affects:</w:t>
+      </w:r>
+    </w:p>
+    <w:p>
+      <w:pPr>
+        <w:rPr>
+          <w:rFonts w:eastAsia="Arial" w:hAnsi="Arial"/>
+          <w:color w:val="000000"/>
+          <w:sz w:val="20"/>
+        </w:rPr>
+      </w:pPr>
+      <w:r>
+        <w:rPr>
+          <w:rFonts w:eastAsia="Arial" w:hAnsi="Arial"/>
+          <w:color w:val="000000"/>
+          <w:sz w:val="20"/>
+        </w:rPr>
+        <w:t xml:space="preserve">chapter 8: </w:t>
+      </w:r>
+      <w:hyperlink r:id="rId5" w:history="1">
+        <w:r>
+          <w:rPr>
+            <w:rStyle w:val="Hyperlink"/>
+            <w:rFonts w:eastAsia="Arial" w:hAnsi="Arial"/>
+            <w:sz w:val="20"/>
+          </w:rPr>
+          <w:t>http://deevybee.blogspot.com/2013/10/good-and-bad-news-on-phonics-screen.html</w:t>
+        </w:r>
+      </w:hyperlink>
+    </w:p>
+    <w:p>
+      <w:pPr>
+        <w:rPr>
+          <w:rFonts w:eastAsia="Arial" w:hAnsi="Arial"/>
+          <w:color w:val="000000"/>
+          <w:sz w:val="20"/>
+        </w:rPr>
+      </w:pPr>
+      <w:r>
+        <w:rPr>
+          <w:rFonts w:eastAsia="Arial" w:hAnsi="Arial"/>
+          <w:color w:val="000000"/>
+          <w:sz w:val="20"/>
+        </w:rPr>
+        <w:t>(http://deevybee.blogspot.com/2017/11/anova-t-tests-and-regression-different.html) for more details.</w:t>
       </w:r>
     </w:p>
     <w:p>
@@ -1117,7 +2050,100 @@
       </w:r>
     </w:p>
     <w:p/>
+    <w:p>
+      <w:pPr>
+        <w:spacing w:line="480" w:lineRule="auto"/>
+        <w:ind w:hanging="480"/>
+      </w:pPr>
+      <w:r>
+        <w:t xml:space="preserve">Pico, D. L., </w:t>
+      </w:r>
+      <w:proofErr w:type="spellStart"/>
+      <w:r>
+        <w:t>Hessling</w:t>
+      </w:r>
+      <w:proofErr w:type="spellEnd"/>
+      <w:r>
+        <w:t xml:space="preserve">, P. A., Biel, C. H., Peterson, A. K., Biel, E. J., Woods, C., &amp; </w:t>
+      </w:r>
+      <w:proofErr w:type="spellStart"/>
+      <w:r>
+        <w:t>Contesse</w:t>
+      </w:r>
+      <w:proofErr w:type="spellEnd"/>
+      <w:r>
+        <w:t xml:space="preserve">, V. A. (n.d.). Interventions Designed to Improve Narrative Language in School-Age Children: A </w:t>
+      </w:r>
+      <w:r>
+        <w:lastRenderedPageBreak/>
+        <w:t xml:space="preserve">Systematic Review </w:t>
+      </w:r>
+      <w:proofErr w:type="gramStart"/>
+      <w:r>
+        <w:t>With</w:t>
+      </w:r>
+      <w:proofErr w:type="gramEnd"/>
+      <w:r>
+        <w:t xml:space="preserve"> Meta-Analyses. </w:t>
+      </w:r>
+      <w:r>
+        <w:rPr>
+          <w:i/>
+          <w:iCs/>
+        </w:rPr>
+        <w:t>Language, Speech, and Hearing Services in Schools</w:t>
+      </w:r>
+      <w:r>
+        <w:t xml:space="preserve">. </w:t>
+      </w:r>
+      <w:hyperlink r:id="rId6" w:history="1">
+        <w:r>
+          <w:rPr>
+            <w:color w:val="0000FF"/>
+            <w:u w:val="single"/>
+          </w:rPr>
+          <w:t>https://doi.org/10.1044/2021_LSHSS-20-00160</w:t>
+        </w:r>
+      </w:hyperlink>
+    </w:p>
+    <w:p>
+      <w:proofErr w:type="spellStart"/>
+      <w:r>
+        <w:t>Lazic</w:t>
+      </w:r>
+      <w:proofErr w:type="spellEnd"/>
+      <w:r>
+        <w:t xml:space="preserve"> preprint</w:t>
+      </w:r>
+    </w:p>
     <w:p/>
+    <w:p>
+      <w:r>
+        <w:t>James Pustejovsky looks like our man as far as getting into stats on single cases is concerned:</w:t>
+      </w:r>
+      <w:r>
+        <w:t xml:space="preserve"> </w:t>
+      </w:r>
+      <w:hyperlink r:id="rId7" w:history="1">
+        <w:r>
+          <w:rPr>
+            <w:rStyle w:val="Hyperlink"/>
+          </w:rPr>
+          <w:t>https://github.com/jepusto</w:t>
+        </w:r>
+      </w:hyperlink>
+      <w:r>
+        <w:t xml:space="preserve"> - we have followed each other on Twitter for ages and I'm sure he'll be responsive if we need to discuss anything</w:t>
+      </w:r>
+    </w:p>
+    <w:p>
+      <w:r>
+        <w:t>https://www.jepusto.com/tags/single-case-design/</w:t>
+      </w:r>
+      <w:r>
+        <w:t xml:space="preserve"> on single cases</w:t>
+      </w:r>
+    </w:p>
     <w:sectPr>
       <w:pgSz w:w="11900" w:h="16840"/>
       <w:pgMar w:top="1440" w:right="1440" w:bottom="1440" w:left="1440" w:header="708" w:footer="708" w:gutter="0"/>
@@ -1555,6 +2581,29 @@
     <w:semiHidden/>
     <w:unhideWhenUsed/>
   </w:style>
+  <w:style w:type="character" w:styleId="Hyperlink">
+    <w:name w:val="Hyperlink"/>
+    <w:basedOn w:val="DefaultParagraphFont"/>
+    <w:uiPriority w:val="99"/>
+    <w:unhideWhenUsed/>
+    <w:rsid w:val="009675A6"/>
+    <w:rPr>
+      <w:color w:val="0000FF"/>
+      <w:u w:val="single"/>
+    </w:rPr>
+  </w:style>
+  <w:style w:type="character" w:styleId="UnresolvedMention">
+    <w:name w:val="Unresolved Mention"/>
+    <w:basedOn w:val="DefaultParagraphFont"/>
+    <w:uiPriority w:val="99"/>
+    <w:semiHidden/>
+    <w:unhideWhenUsed/>
+    <w:rsid w:val="00CF286F"/>
+    <w:rPr>
+      <w:color w:val="605E5C"/>
+      <w:shd w:val="clear" w:color="auto" w:fill="E1DFDD"/>
+    </w:rPr>
+  </w:style>
 </w:styles>
 </file>
 

</xml_diff>

<commit_message>
small changes - having trouble getting bookdown to recognise that chapter 18 is new chapter!
</commit_message>
<xml_diff>
--- a/Notes for Paul Aug 2021.docx
+++ b/Notes for Paul Aug 2021.docx
@@ -1218,34 +1218,33 @@
         <w:t>the FDR</w:t>
       </w:r>
       <w:r>
-        <w:t xml:space="preserve"> section, and permutations section out, and instead added a couple of tables based on simulated data that </w:t>
+        <w:t xml:space="preserve"> section, and </w:t>
       </w:r>
       <w:r>
         <w:lastRenderedPageBreak/>
-        <w:t xml:space="preserve">just show how correlated variables would affect adjusted alpha/false positive rate. </w:t>
-      </w:r>
-      <w:r>
-        <w:t>Bottom line: I think we should just encourage people to apply the Bonferroni correction</w:t>
-      </w:r>
-      <w:r>
-        <w:t xml:space="preserve"> - it works </w:t>
-      </w:r>
-      <w:proofErr w:type="gramStart"/>
-      <w:r>
-        <w:t>pretty well</w:t>
-      </w:r>
-      <w:proofErr w:type="gramEnd"/>
-      <w:r>
-        <w:t xml:space="preserve"> </w:t>
-      </w:r>
-      <w:r>
-        <w:t xml:space="preserve">in the kinds of context that are likely to crop up in intervention studies </w:t>
-      </w:r>
-      <w:r>
-        <w:t>and I think we'd just complicate things by discussing other approaches</w:t>
-      </w:r>
-      <w:r>
-        <w:t>.</w:t>
+        <w:t xml:space="preserve">permutations section out, and instead added a couple of tables based on simulated data that just show how correlated variables would affect adjusted alpha/false positive rate. </w:t>
+      </w:r>
+    </w:p>
+    <w:p/>
+    <w:p>
+      <w:r>
+        <w:t>I also realised that instances of multiple measures in the context of behavioural interventions are very different from the contexts in which FDR tests were designed. You might typically have 6-</w:t>
+      </w:r>
+      <w:proofErr w:type="gramStart"/>
+      <w:r>
+        <w:t>12  outcome</w:t>
+      </w:r>
+      <w:proofErr w:type="gramEnd"/>
+      <w:r>
+        <w:t xml:space="preserve"> measures which are related and so moderately intercorrelated.  It’s not uncommon to then find a subset of the outcome measures reach p &lt; .05. I realised that one question of interest can be posed v simply: how many of N measures would have to reach p &lt; 05 for us to reject the null hypothesis? I did some simulations that confirm that the answer depends on the average correlation between measures as well as the N measures, but the number of ‘significant’ outcomes measures need not be </w:t>
+      </w:r>
+      <w:proofErr w:type="gramStart"/>
+      <w:r>
+        <w:t>large  to</w:t>
+      </w:r>
+      <w:proofErr w:type="gramEnd"/>
+      <w:r>
+        <w:t xml:space="preserve"> give confidence that a finding is non-null.</w:t>
       </w:r>
     </w:p>
     <w:p/>
@@ -2072,11 +2071,7 @@
       </w:r>
       <w:proofErr w:type="spellEnd"/>
       <w:r>
-        <w:t xml:space="preserve">, V. A. (n.d.). Interventions Designed to Improve Narrative Language in School-Age Children: A </w:t>
-      </w:r>
-      <w:r>
-        <w:lastRenderedPageBreak/>
-        <w:t xml:space="preserve">Systematic Review </w:t>
+        <w:t xml:space="preserve">, V. A. (n.d.). Interventions Designed to Improve Narrative Language in School-Age Children: A Systematic Review </w:t>
       </w:r>
       <w:proofErr w:type="gramStart"/>
       <w:r>

</xml_diff>